<commit_message>
Add output file for pre-processing
</commit_message>
<xml_diff>
--- a/BDH Project.docx
+++ b/BDH Project.docx
@@ -10,30 +10,44 @@
           <w:numId w:val="1"/>
         </w:numPr>
         <w:rPr>
+          <w:lang w:eastAsia="zh-CN"/>
+        </w:rPr>
+      </w:pPr>
+      <w:r>
+        <w:rPr>
           <w:rFonts w:hint="eastAsia"/>
           <w:lang w:eastAsia="zh-CN"/>
         </w:rPr>
-      </w:pPr>
+        <w:t>Install</w:t>
+      </w:r>
       <w:r>
         <w:rPr>
           <w:rFonts w:hint="eastAsia"/>
           <w:lang w:eastAsia="zh-CN"/>
         </w:rPr>
-        <w:t>Install</w:t>
-      </w:r>
+        <w:t xml:space="preserve"> Cisco </w:t>
+      </w:r>
+      <w:proofErr w:type="spellStart"/>
       <w:r>
         <w:rPr>
           <w:rFonts w:hint="eastAsia"/>
           <w:lang w:eastAsia="zh-CN"/>
         </w:rPr>
-        <w:t xml:space="preserve"> Cisco Anyconnect Secure Mobility Client</w:t>
+        <w:t>Anyconnect</w:t>
+      </w:r>
+      <w:proofErr w:type="spellEnd"/>
+      <w:r>
+        <w:rPr>
+          <w:rFonts w:hint="eastAsia"/>
+          <w:lang w:eastAsia="zh-CN"/>
+        </w:rPr>
+        <w:t xml:space="preserve"> Secure Mobility Client</w:t>
       </w:r>
     </w:p>
     <w:p>
       <w:pPr>
         <w:pStyle w:val="ListParagraph"/>
         <w:rPr>
-          <w:rFonts w:hint="eastAsia"/>
           <w:lang w:eastAsia="zh-CN"/>
         </w:rPr>
       </w:pPr>
@@ -62,23 +76,30 @@
           <w:numId w:val="1"/>
         </w:numPr>
         <w:rPr>
+          <w:lang w:eastAsia="zh-CN"/>
+        </w:rPr>
+      </w:pPr>
+      <w:r>
+        <w:rPr>
           <w:rFonts w:hint="eastAsia"/>
           <w:lang w:eastAsia="zh-CN"/>
         </w:rPr>
-      </w:pPr>
+        <w:t xml:space="preserve">Use 2 Factor Authentication with VPN for </w:t>
+      </w:r>
+      <w:proofErr w:type="spellStart"/>
       <w:r>
         <w:rPr>
           <w:rFonts w:hint="eastAsia"/>
           <w:lang w:eastAsia="zh-CN"/>
         </w:rPr>
-        <w:t>Use 2 Factor Authentication with VPN for osx</w:t>
-      </w:r>
+        <w:t>osx</w:t>
+      </w:r>
+      <w:proofErr w:type="spellEnd"/>
     </w:p>
     <w:p>
       <w:pPr>
         <w:pStyle w:val="ListParagraph"/>
         <w:rPr>
-          <w:rFonts w:hint="eastAsia"/>
           <w:lang w:eastAsia="zh-CN"/>
         </w:rPr>
       </w:pPr>
@@ -119,8 +140,16 @@
         <w:rPr>
           <w:lang w:eastAsia="zh-CN"/>
         </w:rPr>
-        <w:t>.ssh</w:t>
-      </w:r>
+        <w:t>.</w:t>
+      </w:r>
+      <w:proofErr w:type="spellStart"/>
+      <w:r>
+        <w:rPr>
+          <w:lang w:eastAsia="zh-CN"/>
+        </w:rPr>
+        <w:t>ssh</w:t>
+      </w:r>
+      <w:proofErr w:type="spellEnd"/>
       <w:r>
         <w:rPr>
           <w:lang w:eastAsia="zh-CN"/>
@@ -137,14 +166,50 @@
         <w:rPr>
           <w:lang w:eastAsia="zh-CN"/>
         </w:rPr>
-        <w:t>by “mkdir –p ~/.ssh”. Here “~” is the home folder and is the same as “</w:t>
-      </w:r>
-      <w:r>
-        <w:rPr>
-          <w:lang w:eastAsia="zh-CN"/>
-        </w:rPr>
-        <w:t>/Users/zhangkaizhen</w:t>
-      </w:r>
+        <w:t>by “</w:t>
+      </w:r>
+      <w:proofErr w:type="spellStart"/>
+      <w:r>
+        <w:rPr>
+          <w:lang w:eastAsia="zh-CN"/>
+        </w:rPr>
+        <w:t>mkdir</w:t>
+      </w:r>
+      <w:proofErr w:type="spellEnd"/>
+      <w:r>
+        <w:rPr>
+          <w:lang w:eastAsia="zh-CN"/>
+        </w:rPr>
+        <w:t xml:space="preserve"> –p ~/.</w:t>
+      </w:r>
+      <w:proofErr w:type="spellStart"/>
+      <w:r>
+        <w:rPr>
+          <w:lang w:eastAsia="zh-CN"/>
+        </w:rPr>
+        <w:t>ssh</w:t>
+      </w:r>
+      <w:proofErr w:type="spellEnd"/>
+      <w:r>
+        <w:rPr>
+          <w:lang w:eastAsia="zh-CN"/>
+        </w:rPr>
+        <w:t>”. Here “~” is the home folder and is the same as “</w:t>
+      </w:r>
+      <w:r>
+        <w:rPr>
+          <w:lang w:eastAsia="zh-CN"/>
+        </w:rPr>
+        <w:t>/Users/</w:t>
+      </w:r>
+      <w:proofErr w:type="spellStart"/>
+      <w:r>
+        <w:rPr>
+          <w:lang w:eastAsia="zh-CN"/>
+        </w:rPr>
+        <w:t>zhangkaizhen</w:t>
+      </w:r>
+      <w:proofErr w:type="spellEnd"/>
       <w:r>
         <w:rPr>
           <w:lang w:eastAsia="zh-CN"/>
@@ -167,7 +232,35 @@
         <w:rPr>
           <w:lang w:eastAsia="zh-CN"/>
         </w:rPr>
-        <w:t>Go to “/.ssh” folder by (a) going to find file window, (2) pressing command-shift-G, (3) and entering “~/.ssh” in the pop-up window, (4) pressing “enter”</w:t>
+        <w:t>Go to “/.</w:t>
+      </w:r>
+      <w:proofErr w:type="spellStart"/>
+      <w:r>
+        <w:rPr>
+          <w:lang w:eastAsia="zh-CN"/>
+        </w:rPr>
+        <w:t>ssh</w:t>
+      </w:r>
+      <w:proofErr w:type="spellEnd"/>
+      <w:r>
+        <w:rPr>
+          <w:lang w:eastAsia="zh-CN"/>
+        </w:rPr>
+        <w:t>” folder by (a) going to find file window, (2) pressing command-shift-G, (3) and entering “~/.</w:t>
+      </w:r>
+      <w:proofErr w:type="spellStart"/>
+      <w:r>
+        <w:rPr>
+          <w:lang w:eastAsia="zh-CN"/>
+        </w:rPr>
+        <w:t>ssh</w:t>
+      </w:r>
+      <w:proofErr w:type="spellEnd"/>
+      <w:r>
+        <w:rPr>
+          <w:lang w:eastAsia="zh-CN"/>
+        </w:rPr>
+        <w:t>” in the pop-up window, (4) pressing “enter”</w:t>
       </w:r>
     </w:p>
     <w:p>
@@ -185,7 +278,21 @@
         <w:rPr>
           <w:lang w:eastAsia="zh-CN"/>
         </w:rPr>
-        <w:t>Copy all the documents from instructor to the “/.ssh” folder</w:t>
+        <w:t>Copy all the documents from instructor to the “/.</w:t>
+      </w:r>
+      <w:proofErr w:type="spellStart"/>
+      <w:r>
+        <w:rPr>
+          <w:lang w:eastAsia="zh-CN"/>
+        </w:rPr>
+        <w:t>ssh</w:t>
+      </w:r>
+      <w:proofErr w:type="spellEnd"/>
+      <w:r>
+        <w:rPr>
+          <w:lang w:eastAsia="zh-CN"/>
+        </w:rPr>
+        <w:t>” folder</w:t>
       </w:r>
     </w:p>
     <w:p>
@@ -203,34 +310,62 @@
         <w:rPr>
           <w:lang w:eastAsia="zh-CN"/>
         </w:rPr>
-        <w:t>Run “ssh cse6250-se” in command line.</w:t>
-      </w:r>
-    </w:p>
-    <w:p>
-      <w:pPr>
-        <w:rPr>
-          <w:lang w:eastAsia="zh-CN"/>
-        </w:rPr>
-      </w:pPr>
-    </w:p>
-    <w:p>
-      <w:pPr>
-        <w:rPr>
-          <w:lang w:eastAsia="zh-CN"/>
-        </w:rPr>
-      </w:pPr>
-    </w:p>
-    <w:p>
-      <w:pPr>
-        <w:rPr>
-          <w:lang w:eastAsia="zh-CN"/>
-        </w:rPr>
-      </w:pPr>
-      <w:r>
-        <w:rPr>
-          <w:lang w:eastAsia="zh-CN"/>
-        </w:rPr>
-        <w:t>Pre-trained GloVe:</w:t>
+        <w:t>Run “</w:t>
+      </w:r>
+      <w:proofErr w:type="spellStart"/>
+      <w:r>
+        <w:rPr>
+          <w:lang w:eastAsia="zh-CN"/>
+        </w:rPr>
+        <w:t>ssh</w:t>
+      </w:r>
+      <w:proofErr w:type="spellEnd"/>
+      <w:r>
+        <w:rPr>
+          <w:lang w:eastAsia="zh-CN"/>
+        </w:rPr>
+        <w:t xml:space="preserve"> cse6250-se” in command line.</w:t>
+      </w:r>
+    </w:p>
+    <w:p>
+      <w:pPr>
+        <w:rPr>
+          <w:lang w:eastAsia="zh-CN"/>
+        </w:rPr>
+      </w:pPr>
+    </w:p>
+    <w:p>
+      <w:pPr>
+        <w:rPr>
+          <w:lang w:eastAsia="zh-CN"/>
+        </w:rPr>
+      </w:pPr>
+    </w:p>
+    <w:p>
+      <w:pPr>
+        <w:rPr>
+          <w:lang w:eastAsia="zh-CN"/>
+        </w:rPr>
+      </w:pPr>
+      <w:r>
+        <w:rPr>
+          <w:lang w:eastAsia="zh-CN"/>
+        </w:rPr>
+        <w:t xml:space="preserve">Pre-trained </w:t>
+      </w:r>
+      <w:proofErr w:type="spellStart"/>
+      <w:r>
+        <w:rPr>
+          <w:lang w:eastAsia="zh-CN"/>
+        </w:rPr>
+        <w:t>GloVe</w:t>
+      </w:r>
+      <w:proofErr w:type="spellEnd"/>
+      <w:r>
+        <w:rPr>
+          <w:lang w:eastAsia="zh-CN"/>
+        </w:rPr>
+        <w:t>:</w:t>
       </w:r>
     </w:p>
     <w:p>
@@ -326,127 +461,6 @@
           <w:t>https://github.com/MIT-LCP/mimic-code/blob/master/buildmimic/oracle/add_oracle_rowdelimiter.py</w:t>
         </w:r>
       </w:hyperlink>
-    </w:p>
-    <w:p>
-      <w:pPr>
-        <w:rPr>
-          <w:lang w:eastAsia="zh-CN"/>
-        </w:rPr>
-      </w:pPr>
-    </w:p>
-    <w:p>
-      <w:pPr>
-        <w:rPr>
-          <w:lang w:eastAsia="zh-CN"/>
-        </w:rPr>
-      </w:pPr>
-      <w:r>
-        <w:rPr>
-          <w:lang w:eastAsia="zh-CN"/>
-        </w:rPr>
-        <w:t xml:space="preserve">for python </w:t>
-      </w:r>
-      <w:r>
-        <w:rPr>
-          <w:lang w:eastAsia="zh-CN"/>
-        </w:rPr>
-        <w:t>2</w:t>
-      </w:r>
-    </w:p>
-    <w:p>
-      <w:pPr>
-        <w:rPr>
-          <w:lang w:eastAsia="zh-CN"/>
-        </w:rPr>
-      </w:pPr>
-      <w:r>
-        <w:rPr>
-          <w:lang w:eastAsia="zh-CN"/>
-        </w:rPr>
-        <w:t>with open(fn_in, ‘rb’)</w:t>
-      </w:r>
-      <w:r>
-        <w:rPr>
-          <w:lang w:eastAsia="zh-CN"/>
-        </w:rPr>
-        <w:t xml:space="preserve"> as input_</w:t>
-      </w:r>
-      <w:r>
-        <w:rPr>
-          <w:lang w:eastAsia="zh-CN"/>
-        </w:rPr>
-        <w:t>file:</w:t>
-      </w:r>
-    </w:p>
-    <w:p>
-      <w:pPr>
-        <w:ind w:firstLine="700"/>
-        <w:rPr>
-          <w:lang w:eastAsia="zh-CN"/>
-        </w:rPr>
-      </w:pPr>
-      <w:r>
-        <w:rPr>
-          <w:lang w:eastAsia="zh-CN"/>
-        </w:rPr>
-        <w:t>has_header = csv.Sniffer().has_header(input_file.read(1024))</w:t>
-      </w:r>
-    </w:p>
-    <w:p>
-      <w:pPr>
-        <w:ind w:firstLine="700"/>
-        <w:rPr>
-          <w:lang w:eastAsia="zh-CN"/>
-        </w:rPr>
-      </w:pPr>
-      <w:r>
-        <w:rPr>
-          <w:lang w:eastAsia="zh-CN"/>
-        </w:rPr>
-        <w:t>input_file.seek(0)</w:t>
-      </w:r>
-    </w:p>
-    <w:p>
-      <w:pPr>
-        <w:ind w:firstLine="720"/>
-        <w:rPr>
-          <w:lang w:eastAsia="zh-CN"/>
-        </w:rPr>
-      </w:pPr>
-      <w:r>
-        <w:rPr>
-          <w:lang w:eastAsia="zh-CN"/>
-        </w:rPr>
-        <w:t>reader = csv.reader(input_file, delimiter = ‘,’,</w:t>
-      </w:r>
-    </w:p>
-    <w:p>
-      <w:pPr>
-        <w:ind w:left="2160"/>
-        <w:rPr>
-          <w:lang w:eastAsia="zh-CN"/>
-        </w:rPr>
-      </w:pPr>
-      <w:r>
-        <w:rPr>
-          <w:lang w:eastAsia="zh-CN"/>
-        </w:rPr>
-        <w:t xml:space="preserve">          doublequote = True,</w:t>
-      </w:r>
-    </w:p>
-    <w:p>
-      <w:pPr>
-        <w:ind w:left="2160"/>
-        <w:rPr>
-          <w:lang w:eastAsia="zh-CN"/>
-        </w:rPr>
-      </w:pPr>
-      <w:r>
-        <w:rPr>
-          <w:lang w:eastAsia="zh-CN"/>
-        </w:rPr>
-        <w:t xml:space="preserve">          quoting = csv.QUOTE_MINIMAL)</w:t>
-      </w:r>
       <w:bookmarkStart w:id="0" w:name="_GoBack"/>
       <w:bookmarkEnd w:id="0"/>
     </w:p>

</xml_diff>